<commit_message>
Chumry -> prez1 - uptaded kusfa
</commit_message>
<xml_diff>
--- a/Chmury/prezentacja1.docx
+++ b/Chmury/prezentacja1.docx
@@ -39,7 +39,19 @@
         </w:numPr>
       </w:pPr>
       <w:r>
-        <w:t>Rejestracja użytkownika – użytkownik będzie musiał podać imię, nazwisko, login(unikalny) oraz hasło.</w:t>
+        <w:t xml:space="preserve">Rejestracja użytkownika – użytkownik będzie musiał podać </w:t>
+      </w:r>
+      <w:r>
+        <w:t>login</w:t>
+      </w:r>
+      <w:r>
+        <w:t xml:space="preserve"> (unikalny)</w:t>
+      </w:r>
+      <w:r>
+        <w:t xml:space="preserve">, email </w:t>
+      </w:r>
+      <w:r>
+        <w:t>(unikalny) oraz hasło.</w:t>
       </w:r>
     </w:p>
     <w:p>
@@ -234,7 +246,10 @@
         <w:pStyle w:val="Nagwek2"/>
       </w:pPr>
       <w:r>
-        <w:t>Diagram komponentów</w:t>
+        <w:t xml:space="preserve">Diagram </w:t>
+      </w:r>
+      <w:r>
+        <w:t>architektury systemu</w:t>
       </w:r>
     </w:p>
     <w:p>
@@ -243,10 +258,10 @@
           <w:noProof/>
         </w:rPr>
         <w:drawing>
-          <wp:inline distT="0" distB="0" distL="0" distR="0" wp14:anchorId="60727C9D" wp14:editId="553F819B">
-            <wp:extent cx="5760720" cy="3641725"/>
+          <wp:inline distT="0" distB="0" distL="0" distR="0" wp14:anchorId="3BD8949A" wp14:editId="532C64E4">
+            <wp:extent cx="5760720" cy="3241040"/>
             <wp:effectExtent l="0" t="0" r="0" b="0"/>
-            <wp:docPr id="1445541609" name="Obraz 1" descr="Obraz zawierający diagram, tekst, Plan, linia&#10;&#10;Opis wygenerowany automatycznie"/>
+            <wp:docPr id="1414425831" name="Obraz 1"/>
             <wp:cNvGraphicFramePr>
               <a:graphicFrameLocks xmlns:a="http://schemas.openxmlformats.org/drawingml/2006/main" noChangeAspect="1"/>
             </wp:cNvGraphicFramePr>
@@ -254,13 +269,13 @@
               <a:graphicData uri="http://schemas.openxmlformats.org/drawingml/2006/picture">
                 <pic:pic xmlns:pic="http://schemas.openxmlformats.org/drawingml/2006/picture">
                   <pic:nvPicPr>
-                    <pic:cNvPr id="1445541609" name="Obraz 1" descr="Obraz zawierający diagram, tekst, Plan, linia&#10;&#10;Opis wygenerowany automatycznie"/>
+                    <pic:cNvPr id="0" name="Picture 1"/>
                     <pic:cNvPicPr>
                       <a:picLocks noChangeAspect="1" noChangeArrowheads="1"/>
                     </pic:cNvPicPr>
                   </pic:nvPicPr>
                   <pic:blipFill>
-                    <a:blip r:embed="rId5">
+                    <a:blip r:embed="rId5" cstate="print">
                       <a:extLst>
                         <a:ext uri="{28A0092B-C50C-407E-A947-70E740481C1C}">
                           <a14:useLocalDpi xmlns:a14="http://schemas.microsoft.com/office/drawing/2010/main" val="0"/>
@@ -275,7 +290,7 @@
                   <pic:spPr bwMode="auto">
                     <a:xfrm>
                       <a:off x="0" y="0"/>
-                      <a:ext cx="5760720" cy="3641725"/>
+                      <a:ext cx="5760720" cy="3241040"/>
                     </a:xfrm>
                     <a:prstGeom prst="rect">
                       <a:avLst/>
@@ -295,47 +310,67 @@
     <w:p>
       <w:pPr>
         <w:pStyle w:val="Nagwek2"/>
-        <w:jc w:val="center"/>
-      </w:pPr>
-      <w:r>
-        <w:br w:type="page"/>
-      </w:r>
+      </w:pPr>
       <w:r>
         <w:lastRenderedPageBreak/>
-        <w:br/>
-      </w:r>
-      <w:proofErr w:type="spellStart"/>
-      <w:r>
-        <w:t>Auth</w:t>
-      </w:r>
-      <w:proofErr w:type="spellEnd"/>
+        <w:t>Zrealizowane wymagania</w:t>
+      </w:r>
     </w:p>
     <w:p>
-      <w:r>
-        <w:rPr>
-          <w:noProof/>
-        </w:rPr>
+      <w:pPr>
+        <w:pStyle w:val="Akapitzlist"/>
+        <w:numPr>
+          <w:ilvl w:val="0"/>
+          <w:numId w:val="6"/>
+        </w:numPr>
+        <w:ind w:left="0" w:firstLine="426"/>
+      </w:pPr>
+      <w:r>
+        <w:t>Rejestracja użytkownika – użytkownik będzie musiał podać login</w:t>
+      </w:r>
+      <w:r>
+        <w:t xml:space="preserve"> (unikalny)</w:t>
+      </w:r>
+      <w:r>
+        <w:t xml:space="preserve">, </w:t>
+      </w:r>
+      <w:r>
+        <w:br/>
+      </w:r>
+      <w:r>
+        <w:tab/>
+        <w:t>e</w:t>
+      </w:r>
+      <w:r>
+        <w:t>mail</w:t>
+      </w:r>
+      <w:r>
+        <w:t>(</w:t>
+      </w:r>
+      <w:r>
+        <w:t xml:space="preserve">unikalny) oraz </w:t>
+      </w:r>
+      <w:r>
+        <w:t>h</w:t>
+      </w:r>
+      <w:r>
+        <w:t>asło.</w:t>
+      </w:r>
+      <w:r>
+        <w:br/>
+      </w:r>
+      <w:r>
+        <w:br/>
+      </w:r>
+      <w:r>
+        <w:br/>
+      </w:r>
+      <w:r>
         <w:drawing>
-          <wp:anchor distT="0" distB="0" distL="114300" distR="114300" simplePos="0" relativeHeight="251658240" behindDoc="1" locked="0" layoutInCell="1" allowOverlap="1" wp14:anchorId="3DC73CD1" wp14:editId="6B4F09F1">
-            <wp:simplePos x="0" y="0"/>
-            <wp:positionH relativeFrom="margin">
-              <wp:align>center</wp:align>
-            </wp:positionH>
-            <wp:positionV relativeFrom="paragraph">
-              <wp:posOffset>95747</wp:posOffset>
-            </wp:positionV>
-            <wp:extent cx="2228850" cy="1990725"/>
-            <wp:effectExtent l="0" t="0" r="0" b="9525"/>
-            <wp:wrapTight wrapText="bothSides">
-              <wp:wrapPolygon edited="0">
-                <wp:start x="0" y="0"/>
-                <wp:lineTo x="0" y="21497"/>
-                <wp:lineTo x="21415" y="21497"/>
-                <wp:lineTo x="21415" y="0"/>
-                <wp:lineTo x="0" y="0"/>
-              </wp:wrapPolygon>
-            </wp:wrapTight>
-            <wp:docPr id="1477957941" name="Obraz 1" descr="Obraz zawierający tekst, linia, zrzut ekranu, diagram&#10;&#10;Opis wygenerowany automatycznie"/>
+          <wp:inline distT="0" distB="0" distL="0" distR="0" wp14:anchorId="37EAF69C" wp14:editId="43C0969A">
+            <wp:extent cx="5760720" cy="6233795"/>
+            <wp:effectExtent l="0" t="0" r="0" b="0"/>
+            <wp:docPr id="710130686" name="Obraz 1"/>
             <wp:cNvGraphicFramePr>
               <a:graphicFrameLocks xmlns:a="http://schemas.openxmlformats.org/drawingml/2006/main" noChangeAspect="1"/>
             </wp:cNvGraphicFramePr>
@@ -343,17 +378,11 @@
               <a:graphicData uri="http://schemas.openxmlformats.org/drawingml/2006/picture">
                 <pic:pic xmlns:pic="http://schemas.openxmlformats.org/drawingml/2006/picture">
                   <pic:nvPicPr>
-                    <pic:cNvPr id="1477957941" name="Obraz 1" descr="Obraz zawierający tekst, linia, zrzut ekranu, diagram&#10;&#10;Opis wygenerowany automatycznie"/>
+                    <pic:cNvPr id="710130686" name=""/>
                     <pic:cNvPicPr/>
                   </pic:nvPicPr>
                   <pic:blipFill>
-                    <a:blip r:embed="rId6">
-                      <a:extLst>
-                        <a:ext uri="{28A0092B-C50C-407E-A947-70E740481C1C}">
-                          <a14:useLocalDpi xmlns:a14="http://schemas.microsoft.com/office/drawing/2010/main" val="0"/>
-                        </a:ext>
-                      </a:extLst>
-                    </a:blip>
+                    <a:blip r:embed="rId6"/>
                     <a:stretch>
                       <a:fillRect/>
                     </a:stretch>
@@ -361,7 +390,7 @@
                   <pic:spPr>
                     <a:xfrm>
                       <a:off x="0" y="0"/>
-                      <a:ext cx="2228850" cy="1990725"/>
+                      <a:ext cx="5760720" cy="6233795"/>
                     </a:xfrm>
                     <a:prstGeom prst="rect">
                       <a:avLst/>
@@ -370,90 +399,64 @@
                 </pic:pic>
               </a:graphicData>
             </a:graphic>
-          </wp:anchor>
+          </wp:inline>
         </w:drawing>
+      </w:r>
+      <w:r>
+        <w:br/>
+      </w:r>
+      <w:r>
+        <w:br/>
+      </w:r>
+      <w:r>
+        <w:br/>
+      </w:r>
+      <w:r>
+        <w:br/>
+      </w:r>
+      <w:r>
+        <w:br/>
+      </w:r>
+      <w:r>
+        <w:br/>
+      </w:r>
+      <w:r>
+        <w:br/>
       </w:r>
     </w:p>
     <w:p>
       <w:pPr>
         <w:pStyle w:val="Akapitzlist"/>
-      </w:pPr>
-    </w:p>
-    <w:p>
-      <w:pPr>
-        <w:pStyle w:val="Akapitzlist"/>
-      </w:pPr>
-    </w:p>
-    <w:p>
-      <w:pPr>
-        <w:pStyle w:val="Akapitzlist"/>
-      </w:pPr>
-    </w:p>
-    <w:p>
-      <w:pPr>
-        <w:pStyle w:val="Akapitzlist"/>
-      </w:pPr>
-    </w:p>
-    <w:p>
-      <w:pPr>
-        <w:pStyle w:val="Akapitzlist"/>
-      </w:pPr>
-    </w:p>
-    <w:p>
-      <w:pPr>
-        <w:pStyle w:val="Akapitzlist"/>
-      </w:pPr>
-    </w:p>
-    <w:p>
-      <w:pPr>
-        <w:pStyle w:val="Akapitzlist"/>
-      </w:pPr>
-    </w:p>
-    <w:p>
-      <w:pPr>
-        <w:pStyle w:val="Akapitzlist"/>
-      </w:pPr>
-    </w:p>
-    <w:p>
-      <w:pPr>
-        <w:pStyle w:val="Akapitzlist"/>
-      </w:pPr>
-    </w:p>
-    <w:p>
-      <w:pPr>
-        <w:pStyle w:val="Akapitzlist"/>
-      </w:pPr>
-    </w:p>
-    <w:p>
-      <w:pPr>
-        <w:pStyle w:val="Akapitzlist"/>
-      </w:pPr>
-    </w:p>
-    <w:p>
-      <w:pPr>
-        <w:pStyle w:val="Akapitzlist"/>
-      </w:pPr>
-    </w:p>
-    <w:p>
-      <w:pPr>
-        <w:pStyle w:val="Akapitzlist"/>
-      </w:pPr>
-      <w:r>
-        <w:t xml:space="preserve">Odpowiada za rejestracje, logowanie i kontrole dostępu użytkowników. </w:t>
-      </w:r>
-      <w:r>
-        <w:t>Implementuje mechanizmy uwierzytelniania</w:t>
-      </w:r>
-      <w:r>
-        <w:t xml:space="preserve">. Wykorzystane zostaną AWS </w:t>
+        <w:numPr>
+          <w:ilvl w:val="0"/>
+          <w:numId w:val="6"/>
+        </w:numPr>
+        <w:ind w:left="0" w:firstLine="426"/>
+      </w:pPr>
+      <w:r>
+        <w:lastRenderedPageBreak/>
+        <w:t xml:space="preserve">Logowanie i wylogowanie – system będzie zapewniał mechanizmy zapewniające </w:t>
+      </w:r>
+      <w:r>
+        <w:tab/>
+        <w:t>b</w:t>
+      </w:r>
+      <w:r>
+        <w:t xml:space="preserve">ezpieczeństwo, tak aby dostęp mieli tylko uprawnieni użytkownicy. (dodatkowo </w:t>
+      </w:r>
+      <w:r>
+        <w:tab/>
       </w:r>
       <w:proofErr w:type="spellStart"/>
       <w:r>
-        <w:t>Cognito</w:t>
+        <w:t>h</w:t>
+      </w:r>
+      <w:r>
+        <w:t>aszowanie</w:t>
       </w:r>
       <w:proofErr w:type="spellEnd"/>
       <w:r>
-        <w:t xml:space="preserve">, Spring Security oraz </w:t>
+        <w:t xml:space="preserve"> haseł, </w:t>
       </w:r>
       <w:proofErr w:type="spellStart"/>
       <w:r>
@@ -461,36 +464,20 @@
       </w:r>
       <w:proofErr w:type="spellEnd"/>
       <w:r>
-        <w:t xml:space="preserve"> JWT.</w:t>
-      </w:r>
-      <w:r>
-        <w:t xml:space="preserve"> </w:t>
-      </w:r>
-    </w:p>
-    <w:p>
-      <w:pPr>
-        <w:pStyle w:val="Akapitzlist"/>
-      </w:pPr>
-    </w:p>
-    <w:p>
-      <w:pPr>
-        <w:pStyle w:val="Nagwek2"/>
-        <w:jc w:val="center"/>
-      </w:pPr>
-      <w:r>
-        <w:t>User</w:t>
-      </w:r>
-    </w:p>
-    <w:p>
-      <w:pPr>
-        <w:jc w:val="center"/>
-      </w:pPr>
+        <w:t>).</w:t>
+      </w:r>
+      <w:r>
+        <w:br/>
+      </w:r>
+      <w:r>
+        <w:br/>
+      </w:r>
       <w:r>
         <w:drawing>
-          <wp:inline distT="0" distB="0" distL="0" distR="0" wp14:anchorId="3EC7FE56" wp14:editId="4B07CBF8">
-            <wp:extent cx="2308860" cy="1927396"/>
-            <wp:effectExtent l="0" t="0" r="0" b="0"/>
-            <wp:docPr id="1728983133" name="Obraz 1" descr="Obraz zawierający tekst, diagram, linia, zrzut ekranu&#10;&#10;Opis wygenerowany automatycznie"/>
+          <wp:inline distT="0" distB="0" distL="0" distR="0" wp14:anchorId="6FDC15C9" wp14:editId="6C158A19">
+            <wp:extent cx="5760720" cy="4850130"/>
+            <wp:effectExtent l="0" t="0" r="0" b="7620"/>
+            <wp:docPr id="332201962" name="Obraz 1"/>
             <wp:cNvGraphicFramePr>
               <a:graphicFrameLocks xmlns:a="http://schemas.openxmlformats.org/drawingml/2006/main" noChangeAspect="1"/>
             </wp:cNvGraphicFramePr>
@@ -498,7 +485,7 @@
               <a:graphicData uri="http://schemas.openxmlformats.org/drawingml/2006/picture">
                 <pic:pic xmlns:pic="http://schemas.openxmlformats.org/drawingml/2006/picture">
                   <pic:nvPicPr>
-                    <pic:cNvPr id="1728983133" name="Obraz 1" descr="Obraz zawierający tekst, diagram, linia, zrzut ekranu&#10;&#10;Opis wygenerowany automatycznie"/>
+                    <pic:cNvPr id="332201962" name=""/>
                     <pic:cNvPicPr/>
                   </pic:nvPicPr>
                   <pic:blipFill>
@@ -510,7 +497,7 @@
                   <pic:spPr>
                     <a:xfrm>
                       <a:off x="0" y="0"/>
-                      <a:ext cx="2317703" cy="1934778"/>
+                      <a:ext cx="5760720" cy="4850130"/>
                     </a:xfrm>
                     <a:prstGeom prst="rect">
                       <a:avLst/>
@@ -522,33 +509,20 @@
           </wp:inline>
         </w:drawing>
       </w:r>
+      <w:r>
+        <w:br/>
+      </w:r>
     </w:p>
     <w:p>
-      <w:r>
-        <w:t xml:space="preserve">Odpowiada za zarządzanie informacjami o użytkownikach aplikacji. </w:t>
-      </w:r>
-    </w:p>
-    <w:p>
       <w:pPr>
         <w:pStyle w:val="Nagwek2"/>
-        <w:jc w:val="center"/>
-      </w:pPr>
-      <w:proofErr w:type="spellStart"/>
-      <w:r>
-        <w:t>Files</w:t>
-      </w:r>
-      <w:proofErr w:type="spellEnd"/>
-    </w:p>
-    <w:p>
-      <w:pPr>
-        <w:jc w:val="center"/>
       </w:pPr>
       <w:r>
         <w:drawing>
-          <wp:inline distT="0" distB="0" distL="0" distR="0" wp14:anchorId="2081302F" wp14:editId="2B53FC8C">
-            <wp:extent cx="2458720" cy="1676400"/>
-            <wp:effectExtent l="0" t="0" r="0" b="0"/>
-            <wp:docPr id="1365190109" name="Obraz 1" descr="Obraz zawierający tekst, zrzut ekranu, linia, diagram&#10;&#10;Opis wygenerowany automatycznie"/>
+          <wp:inline distT="0" distB="0" distL="0" distR="0" wp14:anchorId="5753E49E" wp14:editId="6C35A809">
+            <wp:extent cx="5760720" cy="2875915"/>
+            <wp:effectExtent l="0" t="0" r="0" b="635"/>
+            <wp:docPr id="1515407019" name="Obraz 1"/>
             <wp:cNvGraphicFramePr>
               <a:graphicFrameLocks xmlns:a="http://schemas.openxmlformats.org/drawingml/2006/main" noChangeAspect="1"/>
             </wp:cNvGraphicFramePr>
@@ -556,7 +530,7 @@
               <a:graphicData uri="http://schemas.openxmlformats.org/drawingml/2006/picture">
                 <pic:pic xmlns:pic="http://schemas.openxmlformats.org/drawingml/2006/picture">
                   <pic:nvPicPr>
-                    <pic:cNvPr id="1365190109" name="Obraz 1" descr="Obraz zawierający tekst, zrzut ekranu, linia, diagram&#10;&#10;Opis wygenerowany automatycznie"/>
+                    <pic:cNvPr id="1515407019" name=""/>
                     <pic:cNvPicPr/>
                   </pic:nvPicPr>
                   <pic:blipFill>
@@ -568,7 +542,7 @@
                   <pic:spPr>
                     <a:xfrm>
                       <a:off x="0" y="0"/>
-                      <a:ext cx="2464716" cy="1680488"/>
+                      <a:ext cx="5760720" cy="2875915"/>
                     </a:xfrm>
                     <a:prstGeom prst="rect">
                       <a:avLst/>
@@ -579,320 +553,6 @@
             </a:graphic>
           </wp:inline>
         </w:drawing>
-      </w:r>
-    </w:p>
-    <w:p>
-      <w:r>
-        <w:lastRenderedPageBreak/>
-        <w:t xml:space="preserve">Umożliwia </w:t>
-      </w:r>
-      <w:r>
-        <w:t xml:space="preserve">pobieranie i przesyłanie pojedynczych plików oraz wielu w formie jednego spakowanego archiwum. Pozwala na przeglądanie listy wszystkich dostępnych plików. Dzięki wykorzystaniu AWS </w:t>
-      </w:r>
-      <w:proofErr w:type="spellStart"/>
-      <w:r>
-        <w:t>CloudWatch</w:t>
-      </w:r>
-      <w:proofErr w:type="spellEnd"/>
-      <w:r>
-        <w:t xml:space="preserve"> rejestruje loginy i operacje na plikach. </w:t>
-      </w:r>
-    </w:p>
-    <w:p>
-      <w:pPr>
-        <w:pStyle w:val="Nagwek2"/>
-        <w:jc w:val="center"/>
-      </w:pPr>
-      <w:r>
-        <w:t>S3Service</w:t>
-      </w:r>
-    </w:p>
-    <w:p>
-      <w:pPr>
-        <w:jc w:val="center"/>
-      </w:pPr>
-      <w:r>
-        <w:drawing>
-          <wp:inline distT="0" distB="0" distL="0" distR="0" wp14:anchorId="2DDAA445" wp14:editId="0FDEC2FB">
-            <wp:extent cx="2225565" cy="1844040"/>
-            <wp:effectExtent l="0" t="0" r="3810" b="3810"/>
-            <wp:docPr id="861199510" name="Obraz 1" descr="Obraz zawierający tekst, zrzut ekranu, Czcionka, Prostokąt&#10;&#10;Opis wygenerowany automatycznie"/>
-            <wp:cNvGraphicFramePr>
-              <a:graphicFrameLocks xmlns:a="http://schemas.openxmlformats.org/drawingml/2006/main" noChangeAspect="1"/>
-            </wp:cNvGraphicFramePr>
-            <a:graphic xmlns:a="http://schemas.openxmlformats.org/drawingml/2006/main">
-              <a:graphicData uri="http://schemas.openxmlformats.org/drawingml/2006/picture">
-                <pic:pic xmlns:pic="http://schemas.openxmlformats.org/drawingml/2006/picture">
-                  <pic:nvPicPr>
-                    <pic:cNvPr id="861199510" name="Obraz 1" descr="Obraz zawierający tekst, zrzut ekranu, Czcionka, Prostokąt&#10;&#10;Opis wygenerowany automatycznie"/>
-                    <pic:cNvPicPr/>
-                  </pic:nvPicPr>
-                  <pic:blipFill>
-                    <a:blip r:embed="rId9"/>
-                    <a:stretch>
-                      <a:fillRect/>
-                    </a:stretch>
-                  </pic:blipFill>
-                  <pic:spPr>
-                    <a:xfrm>
-                      <a:off x="0" y="0"/>
-                      <a:ext cx="2236905" cy="1853436"/>
-                    </a:xfrm>
-                    <a:prstGeom prst="rect">
-                      <a:avLst/>
-                    </a:prstGeom>
-                  </pic:spPr>
-                </pic:pic>
-              </a:graphicData>
-            </a:graphic>
-          </wp:inline>
-        </w:drawing>
-      </w:r>
-    </w:p>
-    <w:p>
-      <w:pPr>
-        <w:rPr>
-          <w:color w:val="FF0000"/>
-        </w:rPr>
-      </w:pPr>
-      <w:r>
-        <w:t>Służy do połączenia oraz komunikacji z usługą AWS S3</w:t>
-      </w:r>
-      <w:r>
-        <w:t xml:space="preserve">.  </w:t>
-      </w:r>
-      <w:r>
-        <w:t>Zapewnia kontrolę wersji plików.</w:t>
-      </w:r>
-    </w:p>
-    <w:p/>
-    <w:p>
-      <w:pPr>
-        <w:pStyle w:val="Nagwek2"/>
-        <w:jc w:val="center"/>
-      </w:pPr>
-      <w:proofErr w:type="spellStart"/>
-      <w:r>
-        <w:t>ViewService</w:t>
-      </w:r>
-      <w:proofErr w:type="spellEnd"/>
-    </w:p>
-    <w:p>
-      <w:pPr>
-        <w:jc w:val="center"/>
-      </w:pPr>
-      <w:r>
-        <w:drawing>
-          <wp:inline distT="0" distB="0" distL="0" distR="0" wp14:anchorId="0530A915" wp14:editId="0721D150">
-            <wp:extent cx="2255520" cy="1913164"/>
-            <wp:effectExtent l="0" t="0" r="0" b="0"/>
-            <wp:docPr id="1881674751" name="Obraz 1" descr="Obraz zawierający tekst, Czcionka, zrzut ekranu, Prostokąt&#10;&#10;Opis wygenerowany automatycznie"/>
-            <wp:cNvGraphicFramePr>
-              <a:graphicFrameLocks xmlns:a="http://schemas.openxmlformats.org/drawingml/2006/main" noChangeAspect="1"/>
-            </wp:cNvGraphicFramePr>
-            <a:graphic xmlns:a="http://schemas.openxmlformats.org/drawingml/2006/main">
-              <a:graphicData uri="http://schemas.openxmlformats.org/drawingml/2006/picture">
-                <pic:pic xmlns:pic="http://schemas.openxmlformats.org/drawingml/2006/picture">
-                  <pic:nvPicPr>
-                    <pic:cNvPr id="1881674751" name="Obraz 1" descr="Obraz zawierający tekst, Czcionka, zrzut ekranu, Prostokąt&#10;&#10;Opis wygenerowany automatycznie"/>
-                    <pic:cNvPicPr/>
-                  </pic:nvPicPr>
-                  <pic:blipFill>
-                    <a:blip r:embed="rId10"/>
-                    <a:stretch>
-                      <a:fillRect/>
-                    </a:stretch>
-                  </pic:blipFill>
-                  <pic:spPr>
-                    <a:xfrm>
-                      <a:off x="0" y="0"/>
-                      <a:ext cx="2261474" cy="1918214"/>
-                    </a:xfrm>
-                    <a:prstGeom prst="rect">
-                      <a:avLst/>
-                    </a:prstGeom>
-                  </pic:spPr>
-                </pic:pic>
-              </a:graphicData>
-            </a:graphic>
-          </wp:inline>
-        </w:drawing>
-      </w:r>
-    </w:p>
-    <w:p>
-      <w:r>
-        <w:t xml:space="preserve">Odpowiada za przesyłanie danych pomiędzy </w:t>
-      </w:r>
-      <w:proofErr w:type="spellStart"/>
-      <w:r>
-        <w:t>frontendem</w:t>
-      </w:r>
-      <w:proofErr w:type="spellEnd"/>
-      <w:r>
-        <w:t xml:space="preserve"> i </w:t>
-      </w:r>
-      <w:proofErr w:type="spellStart"/>
-      <w:r>
-        <w:t>backendem</w:t>
-      </w:r>
-      <w:proofErr w:type="spellEnd"/>
-      <w:r>
-        <w:t>.</w:t>
-      </w:r>
-    </w:p>
-    <w:p>
-      <w:pPr>
-        <w:pStyle w:val="Nagwek2"/>
-        <w:jc w:val="center"/>
-      </w:pPr>
-      <w:proofErr w:type="spellStart"/>
-      <w:r>
-        <w:t>FilesUI</w:t>
-      </w:r>
-      <w:proofErr w:type="spellEnd"/>
-    </w:p>
-    <w:p>
-      <w:pPr>
-        <w:jc w:val="center"/>
-      </w:pPr>
-      <w:r>
-        <w:drawing>
-          <wp:inline distT="0" distB="0" distL="0" distR="0" wp14:anchorId="6938D61B" wp14:editId="2191C5B8">
-            <wp:extent cx="2103120" cy="1694747"/>
-            <wp:effectExtent l="0" t="0" r="0" b="1270"/>
-            <wp:docPr id="376783432" name="Obraz 1" descr="Obraz zawierający tekst, zrzut ekranu, Prostokąt, Czcionka&#10;&#10;Opis wygenerowany automatycznie"/>
-            <wp:cNvGraphicFramePr>
-              <a:graphicFrameLocks xmlns:a="http://schemas.openxmlformats.org/drawingml/2006/main" noChangeAspect="1"/>
-            </wp:cNvGraphicFramePr>
-            <a:graphic xmlns:a="http://schemas.openxmlformats.org/drawingml/2006/main">
-              <a:graphicData uri="http://schemas.openxmlformats.org/drawingml/2006/picture">
-                <pic:pic xmlns:pic="http://schemas.openxmlformats.org/drawingml/2006/picture">
-                  <pic:nvPicPr>
-                    <pic:cNvPr id="376783432" name="Obraz 1" descr="Obraz zawierający tekst, zrzut ekranu, Prostokąt, Czcionka&#10;&#10;Opis wygenerowany automatycznie"/>
-                    <pic:cNvPicPr/>
-                  </pic:nvPicPr>
-                  <pic:blipFill>
-                    <a:blip r:embed="rId11"/>
-                    <a:stretch>
-                      <a:fillRect/>
-                    </a:stretch>
-                  </pic:blipFill>
-                  <pic:spPr>
-                    <a:xfrm>
-                      <a:off x="0" y="0"/>
-                      <a:ext cx="2115411" cy="1704651"/>
-                    </a:xfrm>
-                    <a:prstGeom prst="rect">
-                      <a:avLst/>
-                    </a:prstGeom>
-                  </pic:spPr>
-                </pic:pic>
-              </a:graphicData>
-            </a:graphic>
-          </wp:inline>
-        </w:drawing>
-      </w:r>
-    </w:p>
-    <w:p>
-      <w:r>
-        <w:t xml:space="preserve">Interfejs </w:t>
-      </w:r>
-      <w:r>
-        <w:t>udostępniający użytkownikowi możliwość</w:t>
-      </w:r>
-      <w:r>
-        <w:t xml:space="preserve"> wykonywani</w:t>
-      </w:r>
-      <w:r>
-        <w:t>a</w:t>
-      </w:r>
-      <w:r>
-        <w:t xml:space="preserve"> operacji związanych z plikami, takich jak przesyłanie, pobieranie, wy</w:t>
-      </w:r>
-      <w:r>
-        <w:t>ś</w:t>
-      </w:r>
-      <w:r>
-        <w:t>w</w:t>
-      </w:r>
-      <w:r>
-        <w:t>ie</w:t>
-      </w:r>
-      <w:r>
-        <w:t xml:space="preserve">tlanie listy dostępnych plików i informacji o nich oraz </w:t>
-      </w:r>
-      <w:r>
-        <w:t>historii operacji</w:t>
-      </w:r>
-      <w:r>
-        <w:t xml:space="preserve">. </w:t>
-      </w:r>
-    </w:p>
-    <w:p>
-      <w:pPr>
-        <w:pStyle w:val="Nagwek2"/>
-        <w:jc w:val="center"/>
-      </w:pPr>
-      <w:proofErr w:type="spellStart"/>
-      <w:r>
-        <w:lastRenderedPageBreak/>
-        <w:t>UserUI</w:t>
-      </w:r>
-      <w:proofErr w:type="spellEnd"/>
-    </w:p>
-    <w:p>
-      <w:pPr>
-        <w:jc w:val="center"/>
-      </w:pPr>
-      <w:r>
-        <w:drawing>
-          <wp:inline distT="0" distB="0" distL="0" distR="0" wp14:anchorId="2B044818" wp14:editId="7D92C089">
-            <wp:extent cx="2339340" cy="1938311"/>
-            <wp:effectExtent l="0" t="0" r="3810" b="5080"/>
-            <wp:docPr id="631625201" name="Obraz 1" descr="Obraz zawierający tekst, Prostokąt, diagram, Czcionka&#10;&#10;Opis wygenerowany automatycznie"/>
-            <wp:cNvGraphicFramePr>
-              <a:graphicFrameLocks xmlns:a="http://schemas.openxmlformats.org/drawingml/2006/main" noChangeAspect="1"/>
-            </wp:cNvGraphicFramePr>
-            <a:graphic xmlns:a="http://schemas.openxmlformats.org/drawingml/2006/main">
-              <a:graphicData uri="http://schemas.openxmlformats.org/drawingml/2006/picture">
-                <pic:pic xmlns:pic="http://schemas.openxmlformats.org/drawingml/2006/picture">
-                  <pic:nvPicPr>
-                    <pic:cNvPr id="631625201" name="Obraz 1" descr="Obraz zawierający tekst, Prostokąt, diagram, Czcionka&#10;&#10;Opis wygenerowany automatycznie"/>
-                    <pic:cNvPicPr/>
-                  </pic:nvPicPr>
-                  <pic:blipFill>
-                    <a:blip r:embed="rId12"/>
-                    <a:stretch>
-                      <a:fillRect/>
-                    </a:stretch>
-                  </pic:blipFill>
-                  <pic:spPr>
-                    <a:xfrm>
-                      <a:off x="0" y="0"/>
-                      <a:ext cx="2347950" cy="1945445"/>
-                    </a:xfrm>
-                    <a:prstGeom prst="rect">
-                      <a:avLst/>
-                    </a:prstGeom>
-                  </pic:spPr>
-                </pic:pic>
-              </a:graphicData>
-            </a:graphic>
-          </wp:inline>
-        </w:drawing>
-      </w:r>
-    </w:p>
-    <w:p>
-      <w:r>
-        <w:t xml:space="preserve">Interfejs rejestracji, logowania i </w:t>
-      </w:r>
-      <w:proofErr w:type="spellStart"/>
-      <w:r>
-        <w:t>wylogowywania</w:t>
-      </w:r>
-      <w:proofErr w:type="spellEnd"/>
-      <w:r>
-        <w:t xml:space="preserve">. </w:t>
       </w:r>
     </w:p>
     <w:sectPr>
@@ -1454,6 +1114,95 @@
       </w:rPr>
     </w:lvl>
   </w:abstractNum>
+  <w:abstractNum w:abstractNumId="5" w15:restartNumberingAfterBreak="0">
+    <w:nsid w:val="7DE2195B"/>
+    <w:multiLevelType w:val="hybridMultilevel"/>
+    <w:tmpl w:val="723AB440"/>
+    <w:lvl w:ilvl="0" w:tplc="FFFFFFFF">
+      <w:start w:val="1"/>
+      <w:numFmt w:val="decimal"/>
+      <w:lvlText w:val="%1."/>
+      <w:lvlJc w:val="left"/>
+      <w:pPr>
+        <w:ind w:left="1998" w:hanging="360"/>
+      </w:pPr>
+      <w:rPr>
+        <w:rFonts w:hint="default"/>
+      </w:rPr>
+    </w:lvl>
+    <w:lvl w:ilvl="1" w:tplc="FFFFFFFF">
+      <w:start w:val="1"/>
+      <w:numFmt w:val="lowerLetter"/>
+      <w:lvlText w:val="%2."/>
+      <w:lvlJc w:val="left"/>
+      <w:pPr>
+        <w:ind w:left="2718" w:hanging="360"/>
+      </w:pPr>
+    </w:lvl>
+    <w:lvl w:ilvl="2" w:tplc="FFFFFFFF" w:tentative="1">
+      <w:start w:val="1"/>
+      <w:numFmt w:val="lowerRoman"/>
+      <w:lvlText w:val="%3."/>
+      <w:lvlJc w:val="right"/>
+      <w:pPr>
+        <w:ind w:left="3438" w:hanging="180"/>
+      </w:pPr>
+    </w:lvl>
+    <w:lvl w:ilvl="3" w:tplc="FFFFFFFF" w:tentative="1">
+      <w:start w:val="1"/>
+      <w:numFmt w:val="decimal"/>
+      <w:lvlText w:val="%4."/>
+      <w:lvlJc w:val="left"/>
+      <w:pPr>
+        <w:ind w:left="4158" w:hanging="360"/>
+      </w:pPr>
+    </w:lvl>
+    <w:lvl w:ilvl="4" w:tplc="FFFFFFFF" w:tentative="1">
+      <w:start w:val="1"/>
+      <w:numFmt w:val="lowerLetter"/>
+      <w:lvlText w:val="%5."/>
+      <w:lvlJc w:val="left"/>
+      <w:pPr>
+        <w:ind w:left="4878" w:hanging="360"/>
+      </w:pPr>
+    </w:lvl>
+    <w:lvl w:ilvl="5" w:tplc="FFFFFFFF" w:tentative="1">
+      <w:start w:val="1"/>
+      <w:numFmt w:val="lowerRoman"/>
+      <w:lvlText w:val="%6."/>
+      <w:lvlJc w:val="right"/>
+      <w:pPr>
+        <w:ind w:left="5598" w:hanging="180"/>
+      </w:pPr>
+    </w:lvl>
+    <w:lvl w:ilvl="6" w:tplc="FFFFFFFF" w:tentative="1">
+      <w:start w:val="1"/>
+      <w:numFmt w:val="decimal"/>
+      <w:lvlText w:val="%7."/>
+      <w:lvlJc w:val="left"/>
+      <w:pPr>
+        <w:ind w:left="6318" w:hanging="360"/>
+      </w:pPr>
+    </w:lvl>
+    <w:lvl w:ilvl="7" w:tplc="FFFFFFFF" w:tentative="1">
+      <w:start w:val="1"/>
+      <w:numFmt w:val="lowerLetter"/>
+      <w:lvlText w:val="%8."/>
+      <w:lvlJc w:val="left"/>
+      <w:pPr>
+        <w:ind w:left="7038" w:hanging="360"/>
+      </w:pPr>
+    </w:lvl>
+    <w:lvl w:ilvl="8" w:tplc="FFFFFFFF" w:tentative="1">
+      <w:start w:val="1"/>
+      <w:numFmt w:val="lowerRoman"/>
+      <w:lvlText w:val="%9."/>
+      <w:lvlJc w:val="right"/>
+      <w:pPr>
+        <w:ind w:left="7758" w:hanging="180"/>
+      </w:pPr>
+    </w:lvl>
+  </w:abstractNum>
   <w:num w:numId="1" w16cid:durableId="1500652256">
     <w:abstractNumId w:val="3"/>
   </w:num>
@@ -1468,6 +1217,9 @@
   </w:num>
   <w:num w:numId="5" w16cid:durableId="2066223189">
     <w:abstractNumId w:val="2"/>
+  </w:num>
+  <w:num w:numId="6" w16cid:durableId="1688092745">
+    <w:abstractNumId w:val="5"/>
   </w:num>
 </w:numbering>
 </file>
@@ -1922,7 +1674,6 @@
     <w:next w:val="Normalny"/>
     <w:link w:val="Nagwek3Znak"/>
     <w:uiPriority w:val="9"/>
-    <w:semiHidden/>
     <w:unhideWhenUsed/>
     <w:qFormat/>
     <w:rsid w:val="00263132"/>
@@ -2074,6 +1825,7 @@
   <w:style w:type="character" w:default="1" w:styleId="Domylnaczcionkaakapitu">
     <w:name w:val="Default Paragraph Font"/>
     <w:uiPriority w:val="1"/>
+    <w:semiHidden/>
     <w:unhideWhenUsed/>
   </w:style>
   <w:style w:type="table" w:default="1" w:styleId="Standardowy">
@@ -2128,7 +1880,6 @@
     <w:basedOn w:val="Domylnaczcionkaakapitu"/>
     <w:link w:val="Nagwek3"/>
     <w:uiPriority w:val="9"/>
-    <w:semiHidden/>
     <w:rsid w:val="00263132"/>
     <w:rPr>
       <w:rFonts w:eastAsiaTheme="majorEastAsia" w:cstheme="majorBidi"/>

</xml_diff>